<commit_message>
JMeter Chapter 3 is updated. Added JMeter Chapter 5 & 6.
</commit_message>
<xml_diff>
--- a/src/test/resources/notes/Performance_Chapter3.docx
+++ b/src/test/resources/notes/Performance_Chapter3.docx
@@ -1,6 +1,6 @@
 
 <file path=word/document.xml><?xml version="1.0" encoding="utf-8"?>
-<w:document xmlns:wpc="http://schemas.microsoft.com/office/word/2010/wordprocessingCanvas" xmlns:cx="http://schemas.microsoft.com/office/drawing/2014/chartex" xmlns:cx1="http://schemas.microsoft.com/office/drawing/2015/9/8/chartex" xmlns:cx2="http://schemas.microsoft.com/office/drawing/2015/10/21/chartex" xmlns:cx3="http://schemas.microsoft.com/office/drawing/2016/5/9/chartex" xmlns:cx4="http://schemas.microsoft.com/office/drawing/2016/5/10/chartex" xmlns:cx5="http://schemas.microsoft.com/office/drawing/2016/5/11/chartex" xmlns:cx6="http://schemas.microsoft.com/office/drawing/2016/5/12/chartex" xmlns:cx7="http://schemas.microsoft.com/office/drawing/2016/5/13/chartex" xmlns:cx8="http://schemas.microsoft.com/office/drawing/2016/5/14/chartex" xmlns:mc="http://schemas.openxmlformats.org/markup-compatibility/2006" xmlns:aink="http://schemas.microsoft.com/office/drawing/2016/ink" xmlns:am3d="http://schemas.microsoft.com/office/drawing/2017/model3d" xmlns:o="urn:schemas-microsoft-com:office:office" xmlns:oel="http://schemas.microsoft.com/office/2019/extlst" xmlns:r="http://schemas.openxmlformats.org/officeDocument/2006/relationships" xmlns:m="http://schemas.openxmlformats.org/officeDocument/2006/math" xmlns:v="urn:schemas-microsoft-com:vml" xmlns:wp14="http://schemas.microsoft.com/office/word/2010/wordprocessingDrawing" xmlns:wp="http://schemas.openxmlformats.org/drawingml/2006/wordprocessingDrawing" xmlns:w10="urn:schemas-microsoft-com:office:word" xmlns:w="http://schemas.openxmlformats.org/wordprocessingml/2006/main" xmlns:w14="http://schemas.microsoft.com/office/word/2010/wordml" xmlns:w15="http://schemas.microsoft.com/office/word/2012/wordml" xmlns:w16cex="http://schemas.microsoft.com/office/word/2018/wordml/cex" xmlns:w16cid="http://schemas.microsoft.com/office/word/2016/wordml/cid" xmlns:w16="http://schemas.microsoft.com/office/word/2018/wordml" xmlns:w16du="http://schemas.microsoft.com/office/word/2023/wordml/word16du" xmlns:w16sdtdh="http://schemas.microsoft.com/office/word/2020/wordml/sdtdatahash" xmlns:w16se="http://schemas.microsoft.com/office/word/2015/wordml/symex" xmlns:wpg="http://schemas.microsoft.com/office/word/2010/wordprocessingGroup" xmlns:wpi="http://schemas.microsoft.com/office/word/2010/wordprocessingInk" xmlns:wne="http://schemas.microsoft.com/office/word/2006/wordml" xmlns:wps="http://schemas.microsoft.com/office/word/2010/wordprocessingShape" mc:Ignorable="w14 w15 w16se w16cid w16 w16cex w16sdtdh w16du wp14">
+<w:document xmlns:wpc="http://schemas.microsoft.com/office/word/2010/wordprocessingCanvas" xmlns:cx="http://schemas.microsoft.com/office/drawing/2014/chartex" xmlns:cx1="http://schemas.microsoft.com/office/drawing/2015/9/8/chartex" xmlns:cx2="http://schemas.microsoft.com/office/drawing/2015/10/21/chartex" xmlns:cx3="http://schemas.microsoft.com/office/drawing/2016/5/9/chartex" xmlns:cx4="http://schemas.microsoft.com/office/drawing/2016/5/10/chartex" xmlns:cx5="http://schemas.microsoft.com/office/drawing/2016/5/11/chartex" xmlns:cx6="http://schemas.microsoft.com/office/drawing/2016/5/12/chartex" xmlns:cx7="http://schemas.microsoft.com/office/drawing/2016/5/13/chartex" xmlns:cx8="http://schemas.microsoft.com/office/drawing/2016/5/14/chartex" xmlns:mc="http://schemas.openxmlformats.org/markup-compatibility/2006" xmlns:aink="http://schemas.microsoft.com/office/drawing/2016/ink" xmlns:am3d="http://schemas.microsoft.com/office/drawing/2017/model3d" xmlns:o="urn:schemas-microsoft-com:office:office" xmlns:r="http://schemas.openxmlformats.org/officeDocument/2006/relationships" xmlns:m="http://schemas.openxmlformats.org/officeDocument/2006/math" xmlns:v="urn:schemas-microsoft-com:vml" xmlns:wp14="http://schemas.microsoft.com/office/word/2010/wordprocessingDrawing" xmlns:wp="http://schemas.openxmlformats.org/drawingml/2006/wordprocessingDrawing" xmlns:w10="urn:schemas-microsoft-com:office:word" xmlns:w="http://schemas.openxmlformats.org/wordprocessingml/2006/main" xmlns:w14="http://schemas.microsoft.com/office/word/2010/wordml" xmlns:w15="http://schemas.microsoft.com/office/word/2012/wordml" xmlns:w16cex="http://schemas.microsoft.com/office/word/2018/wordml/cex" xmlns:w16cid="http://schemas.microsoft.com/office/word/2016/wordml/cid" xmlns:w16="http://schemas.microsoft.com/office/word/2018/wordml" xmlns:w16sdtdh="http://schemas.microsoft.com/office/word/2020/wordml/sdtdatahash" xmlns:w16se="http://schemas.microsoft.com/office/word/2015/wordml/symex" xmlns:wpg="http://schemas.microsoft.com/office/word/2010/wordprocessingGroup" xmlns:wpi="http://schemas.microsoft.com/office/word/2010/wordprocessingInk" xmlns:wne="http://schemas.microsoft.com/office/word/2006/wordml" xmlns:wps="http://schemas.microsoft.com/office/word/2010/wordprocessingShape" mc:Ignorable="w14 w15 w16se w16cid w16 w16cex w16sdtdh wp14">
   <w:body>
     <w:p>
       <w:pPr>
@@ -83,27 +83,7 @@
             <w14:round/>
           </w14:textOutline>
         </w:rPr>
-        <w:t xml:space="preserve">Chapter </w:t>
-      </w:r>
-      <w:r>
-        <w:rPr>
-          <w:rFonts w:ascii="Comic Sans MS" w:hAnsi="Comic Sans MS"/>
-          <w:bCs/>
-          <w:color w:val="4472C4" w:themeColor="accent1"/>
-          <w:sz w:val="30"/>
-          <w:szCs w:val="30"/>
-          <w14:shadow w14:blurRad="38100" w14:dist="25400" w14:dir="5400000" w14:sx="100000" w14:sy="100000" w14:kx="0" w14:ky="0" w14:algn="ctr">
-            <w14:srgbClr w14:val="6E747A">
-              <w14:alpha w14:val="57000"/>
-            </w14:srgbClr>
-          </w14:shadow>
-          <w14:textOutline w14:w="0" w14:cap="flat" w14:cmpd="sng" w14:algn="ctr">
-            <w14:noFill/>
-            <w14:prstDash w14:val="solid"/>
-            <w14:round/>
-          </w14:textOutline>
-        </w:rPr>
-        <w:t>3</w:t>
+        <w:t>Chapter 3</w:t>
       </w:r>
     </w:p>
     <w:p>
@@ -936,17 +916,461 @@
       <w:pPr>
         <w:jc w:val="both"/>
         <w:rPr>
-          <w:rFonts w:ascii="Comic Sans MS" w:hAnsi="Comic Sans MS"/>
-        </w:rPr>
-      </w:pPr>
-      <w:r>
-        <w:rPr>
           <w:rFonts w:ascii="Comic Sans MS" w:hAnsi="Comic Sans MS" w:cs="Times New Roman"/>
         </w:rPr>
+      </w:pPr>
+      <w:r>
+        <w:rPr>
+          <w:rFonts w:ascii="Comic Sans MS" w:hAnsi="Comic Sans MS" w:cs="Times New Roman"/>
+        </w:rPr>
         <w:pict w14:anchorId="6A3E5F7C">
-          <v:rect id="_x0000_i1029" style="width:0;height:1.5pt" o:hralign="center" o:hrstd="t" o:hr="t" fillcolor="#a0a0a0" stroked="f"/>
+          <v:rect id="_x0000_i1033" style="width:0;height:1.5pt" o:hralign="center" o:bullet="t" o:hrstd="t" o:hr="t" fillcolor="#a0a0a0" stroked="f"/>
         </w:pict>
       </w:r>
+    </w:p>
+    <w:p>
+      <w:pPr>
+        <w:jc w:val="both"/>
+        <w:rPr>
+          <w:rFonts w:ascii="Comic Sans MS" w:hAnsi="Comic Sans MS"/>
+          <w:b/>
+          <w:bCs/>
+        </w:rPr>
+      </w:pPr>
+      <w:r>
+        <w:rPr>
+          <w:rFonts w:ascii="Comic Sans MS" w:hAnsi="Comic Sans MS"/>
+          <w:b/>
+          <w:bCs/>
+        </w:rPr>
+        <w:t>JMeter Installation Steps</w:t>
+      </w:r>
+    </w:p>
+    <w:p>
+      <w:pPr>
+        <w:jc w:val="both"/>
+        <w:rPr>
+          <w:rFonts w:ascii="Comic Sans MS" w:hAnsi="Comic Sans MS"/>
+          <w:b/>
+          <w:bCs/>
+        </w:rPr>
+      </w:pPr>
+      <w:r>
+        <w:rPr>
+          <w:rFonts w:ascii="Comic Sans MS" w:hAnsi="Comic Sans MS"/>
+          <w:b/>
+          <w:bCs/>
+        </w:rPr>
+        <w:t>Prerequisites:</w:t>
+      </w:r>
+    </w:p>
+    <w:p>
+      <w:pPr>
+        <w:jc w:val="both"/>
+        <w:rPr>
+          <w:rFonts w:ascii="Comic Sans MS" w:hAnsi="Comic Sans MS"/>
+        </w:rPr>
+      </w:pPr>
+      <w:r>
+        <w:rPr>
+          <w:rFonts w:ascii="Comic Sans MS" w:hAnsi="Comic Sans MS"/>
+        </w:rPr>
+        <w:t>Java: JMeter is a Java application, so ensure you have a compatible Java Runtime Environment (JRE) or Java Development Kit (JDK) installed. You can download the latest version from Oracle's official website</w:t>
+      </w:r>
+      <w:r>
+        <w:rPr>
+          <w:rFonts w:ascii="Comic Sans MS" w:hAnsi="Comic Sans MS"/>
+        </w:rPr>
+        <w:t>.</w:t>
+      </w:r>
+    </w:p>
+    <w:p>
+      <w:pPr>
+        <w:jc w:val="both"/>
+        <w:rPr>
+          <w:rFonts w:ascii="Comic Sans MS" w:hAnsi="Comic Sans MS"/>
+        </w:rPr>
+      </w:pPr>
+      <w:hyperlink r:id="rId5" w:history="1">
+        <w:r>
+          <w:rPr>
+            <w:rStyle w:val="Hyperlink"/>
+            <w:rFonts w:ascii="Comic Sans MS" w:hAnsi="Comic Sans MS"/>
+          </w:rPr>
+          <w:t>https://www.oracle.com/java/technologies/downloads/</w:t>
+        </w:r>
+      </w:hyperlink>
+    </w:p>
+    <w:p>
+      <w:pPr>
+        <w:jc w:val="both"/>
+        <w:rPr>
+          <w:rFonts w:ascii="Comic Sans MS" w:hAnsi="Comic Sans MS"/>
+          <w:b/>
+          <w:bCs/>
+        </w:rPr>
+      </w:pPr>
+      <w:r>
+        <w:rPr>
+          <w:rFonts w:ascii="Comic Sans MS" w:hAnsi="Comic Sans MS"/>
+          <w:b/>
+          <w:bCs/>
+        </w:rPr>
+        <w:t>Installation Steps:</w:t>
+      </w:r>
+    </w:p>
+    <w:p>
+      <w:pPr>
+        <w:jc w:val="both"/>
+        <w:rPr>
+          <w:rFonts w:ascii="Comic Sans MS" w:hAnsi="Comic Sans MS"/>
+          <w:b/>
+          <w:bCs/>
+        </w:rPr>
+      </w:pPr>
+      <w:r>
+        <w:rPr>
+          <w:rFonts w:ascii="Comic Sans MS" w:hAnsi="Comic Sans MS"/>
+          <w:b/>
+          <w:bCs/>
+        </w:rPr>
+        <w:t>Download JMeter</w:t>
+      </w:r>
+    </w:p>
+    <w:p>
+      <w:pPr>
+        <w:jc w:val="both"/>
+        <w:rPr>
+          <w:rFonts w:ascii="Comic Sans MS" w:hAnsi="Comic Sans MS"/>
+        </w:rPr>
+      </w:pPr>
+      <w:r>
+        <w:rPr>
+          <w:rFonts w:ascii="Comic Sans MS" w:hAnsi="Comic Sans MS"/>
+        </w:rPr>
+        <w:t xml:space="preserve">Visit the Apache JMeter download page: </w:t>
+      </w:r>
+    </w:p>
+    <w:p>
+      <w:pPr>
+        <w:jc w:val="both"/>
+        <w:rPr>
+          <w:rFonts w:ascii="Comic Sans MS" w:hAnsi="Comic Sans MS"/>
+        </w:rPr>
+      </w:pPr>
+      <w:hyperlink r:id="rId6" w:history="1">
+        <w:r>
+          <w:rPr>
+            <w:rStyle w:val="Hyperlink"/>
+            <w:rFonts w:ascii="Comic Sans MS" w:hAnsi="Comic Sans MS"/>
+          </w:rPr>
+          <w:t>https://jmeter.apache.org/download_jmeter.cgi</w:t>
+        </w:r>
+      </w:hyperlink>
+    </w:p>
+    <w:p>
+      <w:pPr>
+        <w:jc w:val="both"/>
+        <w:rPr>
+          <w:rFonts w:ascii="Comic Sans MS" w:hAnsi="Comic Sans MS"/>
+        </w:rPr>
+      </w:pPr>
+      <w:r>
+        <w:rPr>
+          <w:rFonts w:ascii="Comic Sans MS" w:hAnsi="Comic Sans MS"/>
+        </w:rPr>
+        <w:t>Under the "Binaries" section, download the apache-jmeter-&lt;version&gt;.zip file.</w:t>
+      </w:r>
+    </w:p>
+    <w:p>
+      <w:pPr>
+        <w:jc w:val="both"/>
+        <w:rPr>
+          <w:rFonts w:ascii="Comic Sans MS" w:hAnsi="Comic Sans MS"/>
+          <w:b/>
+          <w:bCs/>
+        </w:rPr>
+      </w:pPr>
+      <w:r>
+        <w:rPr>
+          <w:rFonts w:ascii="Comic Sans MS" w:hAnsi="Comic Sans MS"/>
+          <w:b/>
+          <w:bCs/>
+        </w:rPr>
+        <w:t>Extract the Zip File</w:t>
+      </w:r>
+    </w:p>
+    <w:p>
+      <w:pPr>
+        <w:jc w:val="both"/>
+        <w:rPr>
+          <w:rFonts w:ascii="Comic Sans MS" w:hAnsi="Comic Sans MS"/>
+        </w:rPr>
+      </w:pPr>
+      <w:r>
+        <w:rPr>
+          <w:rFonts w:ascii="Comic Sans MS" w:hAnsi="Comic Sans MS"/>
+        </w:rPr>
+        <w:t>Unzip the downloaded file to a desired location on your system. Avoid paths with spaces for potential issues.</w:t>
+      </w:r>
+    </w:p>
+    <w:p>
+      <w:pPr>
+        <w:jc w:val="both"/>
+        <w:rPr>
+          <w:rFonts w:ascii="Comic Sans MS" w:hAnsi="Comic Sans MS"/>
+          <w:b/>
+          <w:bCs/>
+        </w:rPr>
+      </w:pPr>
+      <w:r>
+        <w:rPr>
+          <w:rFonts w:ascii="Comic Sans MS" w:hAnsi="Comic Sans MS"/>
+          <w:b/>
+          <w:bCs/>
+        </w:rPr>
+        <w:t>Set Environment Variable (Optional)</w:t>
+      </w:r>
+    </w:p>
+    <w:p>
+      <w:pPr>
+        <w:jc w:val="both"/>
+        <w:rPr>
+          <w:rFonts w:ascii="Comic Sans MS" w:hAnsi="Comic Sans MS"/>
+        </w:rPr>
+      </w:pPr>
+      <w:r>
+        <w:rPr>
+          <w:rFonts w:ascii="Comic Sans MS" w:hAnsi="Comic Sans MS"/>
+        </w:rPr>
+        <w:t>While not strictly necessary, setting the JMETER_HOME environment variable can be helpful:</w:t>
+      </w:r>
+    </w:p>
+    <w:p>
+      <w:pPr>
+        <w:pStyle w:val="ListParagraph"/>
+        <w:numPr>
+          <w:ilvl w:val="0"/>
+          <w:numId w:val="4"/>
+        </w:numPr>
+        <w:jc w:val="both"/>
+        <w:rPr>
+          <w:rFonts w:ascii="Comic Sans MS" w:hAnsi="Comic Sans MS"/>
+        </w:rPr>
+      </w:pPr>
+      <w:r>
+        <w:rPr>
+          <w:rFonts w:ascii="Comic Sans MS" w:hAnsi="Comic Sans MS"/>
+        </w:rPr>
+        <w:t>Right-click on "This PC" and select "Properties".</w:t>
+      </w:r>
+    </w:p>
+    <w:p>
+      <w:pPr>
+        <w:pStyle w:val="ListParagraph"/>
+        <w:numPr>
+          <w:ilvl w:val="0"/>
+          <w:numId w:val="4"/>
+        </w:numPr>
+        <w:jc w:val="both"/>
+        <w:rPr>
+          <w:rFonts w:ascii="Comic Sans MS" w:hAnsi="Comic Sans MS"/>
+        </w:rPr>
+      </w:pPr>
+      <w:r>
+        <w:rPr>
+          <w:rFonts w:ascii="Comic Sans MS" w:hAnsi="Comic Sans MS"/>
+        </w:rPr>
+        <w:t>Click on "Advanced system settings".</w:t>
+      </w:r>
+    </w:p>
+    <w:p>
+      <w:pPr>
+        <w:pStyle w:val="ListParagraph"/>
+        <w:numPr>
+          <w:ilvl w:val="0"/>
+          <w:numId w:val="4"/>
+        </w:numPr>
+        <w:jc w:val="both"/>
+        <w:rPr>
+          <w:rFonts w:ascii="Comic Sans MS" w:hAnsi="Comic Sans MS"/>
+        </w:rPr>
+      </w:pPr>
+      <w:r>
+        <w:rPr>
+          <w:rFonts w:ascii="Comic Sans MS" w:hAnsi="Comic Sans MS"/>
+        </w:rPr>
+        <w:t>In the "Advanced" tab, click on "Environment Variables".</w:t>
+      </w:r>
+    </w:p>
+    <w:p>
+      <w:pPr>
+        <w:pStyle w:val="ListParagraph"/>
+        <w:numPr>
+          <w:ilvl w:val="0"/>
+          <w:numId w:val="4"/>
+        </w:numPr>
+        <w:jc w:val="both"/>
+        <w:rPr>
+          <w:rFonts w:ascii="Comic Sans MS" w:hAnsi="Comic Sans MS"/>
+        </w:rPr>
+      </w:pPr>
+      <w:r>
+        <w:rPr>
+          <w:rFonts w:ascii="Comic Sans MS" w:hAnsi="Comic Sans MS"/>
+        </w:rPr>
+        <w:t>Under "System variables", click "New" and create a new variable named "JMETER_HOME" with the path to your JMeter installation directory.</w:t>
+      </w:r>
+    </w:p>
+    <w:p>
+      <w:pPr>
+        <w:pStyle w:val="ListParagraph"/>
+        <w:numPr>
+          <w:ilvl w:val="0"/>
+          <w:numId w:val="4"/>
+        </w:numPr>
+        <w:jc w:val="both"/>
+        <w:rPr>
+          <w:rFonts w:ascii="Comic Sans MS" w:hAnsi="Comic Sans MS"/>
+        </w:rPr>
+      </w:pPr>
+      <w:r>
+        <w:rPr>
+          <w:rFonts w:ascii="Comic Sans MS" w:hAnsi="Comic Sans MS"/>
+        </w:rPr>
+        <w:t>Edit the "Path" variable and add %JMETER_HOME%\bin to the end of the value.</w:t>
+      </w:r>
+    </w:p>
+    <w:p>
+      <w:pPr>
+        <w:jc w:val="both"/>
+        <w:rPr>
+          <w:rFonts w:ascii="Comic Sans MS" w:hAnsi="Comic Sans MS"/>
+          <w:b/>
+          <w:bCs/>
+        </w:rPr>
+      </w:pPr>
+      <w:r>
+        <w:rPr>
+          <w:rFonts w:ascii="Comic Sans MS" w:hAnsi="Comic Sans MS"/>
+          <w:b/>
+          <w:bCs/>
+        </w:rPr>
+        <w:lastRenderedPageBreak/>
+        <w:t>Run JMeter</w:t>
+      </w:r>
+    </w:p>
+    <w:p>
+      <w:pPr>
+        <w:pStyle w:val="ListParagraph"/>
+        <w:numPr>
+          <w:ilvl w:val="0"/>
+          <w:numId w:val="5"/>
+        </w:numPr>
+        <w:jc w:val="both"/>
+        <w:rPr>
+          <w:rFonts w:ascii="Comic Sans MS" w:hAnsi="Comic Sans MS"/>
+        </w:rPr>
+      </w:pPr>
+      <w:r>
+        <w:rPr>
+          <w:rFonts w:ascii="Comic Sans MS" w:hAnsi="Comic Sans MS"/>
+        </w:rPr>
+        <w:t>Navigate to the bin directory within your JMeter installation.</w:t>
+      </w:r>
+    </w:p>
+    <w:p>
+      <w:pPr>
+        <w:pStyle w:val="ListParagraph"/>
+        <w:numPr>
+          <w:ilvl w:val="0"/>
+          <w:numId w:val="5"/>
+        </w:numPr>
+        <w:jc w:val="both"/>
+        <w:rPr>
+          <w:rFonts w:ascii="Comic Sans MS" w:hAnsi="Comic Sans MS"/>
+        </w:rPr>
+      </w:pPr>
+      <w:r>
+        <w:rPr>
+          <w:rFonts w:ascii="Comic Sans MS" w:hAnsi="Comic Sans MS"/>
+        </w:rPr>
+        <w:t>C</w:t>
+      </w:r>
+      <w:r>
+        <w:rPr>
+          <w:rFonts w:ascii="Comic Sans MS" w:hAnsi="Comic Sans MS"/>
+        </w:rPr>
+        <w:t xml:space="preserve">lick on the </w:t>
+      </w:r>
+      <w:r>
+        <w:rPr>
+          <w:rFonts w:ascii="Comic Sans MS" w:hAnsi="Comic Sans MS"/>
+        </w:rPr>
+        <w:t xml:space="preserve">ApacheJMeter Executable jar </w:t>
+      </w:r>
+      <w:r>
+        <w:rPr>
+          <w:rFonts w:ascii="Comic Sans MS" w:hAnsi="Comic Sans MS"/>
+        </w:rPr>
+        <w:t>file to start JMeter.</w:t>
+      </w:r>
+    </w:p>
+    <w:p>
+      <w:pPr>
+        <w:jc w:val="both"/>
+        <w:rPr>
+          <w:rFonts w:ascii="Comic Sans MS" w:hAnsi="Comic Sans MS"/>
+          <w:b/>
+          <w:bCs/>
+        </w:rPr>
+      </w:pPr>
+      <w:r>
+        <w:rPr>
+          <w:rFonts w:ascii="Comic Sans MS" w:hAnsi="Comic Sans MS"/>
+          <w:b/>
+          <w:bCs/>
+        </w:rPr>
+        <w:t>Verification</w:t>
+      </w:r>
+    </w:p>
+    <w:p>
+      <w:pPr>
+        <w:jc w:val="both"/>
+        <w:rPr>
+          <w:rFonts w:ascii="Comic Sans MS" w:hAnsi="Comic Sans MS"/>
+        </w:rPr>
+      </w:pPr>
+      <w:r>
+        <w:rPr>
+          <w:rFonts w:ascii="Comic Sans MS" w:hAnsi="Comic Sans MS"/>
+        </w:rPr>
+        <w:t>Once JMeter starts, you should see the JMeter GUI. This confirms successful installation.</w:t>
+      </w:r>
+    </w:p>
+    <w:p>
+      <w:pPr>
+        <w:jc w:val="both"/>
+        <w:rPr>
+          <w:rFonts w:ascii="Comic Sans MS" w:hAnsi="Comic Sans MS"/>
+        </w:rPr>
+      </w:pPr>
+      <w:r>
+        <w:rPr>
+          <w:rFonts w:ascii="Comic Sans MS" w:hAnsi="Comic Sans MS" w:cs="Times New Roman"/>
+        </w:rPr>
+        <w:pict w14:anchorId="21C1599A">
+          <v:rect id="_x0000_i1034" style="width:0;height:1.5pt" o:hralign="center" o:bullet="t" o:hrstd="t" o:hr="t" fillcolor="#a0a0a0" stroked="f"/>
+        </w:pict>
+      </w:r>
+    </w:p>
+    <w:p>
+      <w:pPr>
+        <w:jc w:val="both"/>
+        <w:rPr>
+          <w:rFonts w:ascii="Comic Sans MS" w:hAnsi="Comic Sans MS"/>
+        </w:rPr>
+      </w:pPr>
     </w:p>
     <w:sectPr>
       <w:pgSz w:w="12240" w:h="15840"/>
@@ -959,7 +1383,12 @@
 </file>
 
 <file path=word/numbering.xml><?xml version="1.0" encoding="utf-8"?>
-<w:numbering xmlns:wpc="http://schemas.microsoft.com/office/word/2010/wordprocessingCanvas" xmlns:cx="http://schemas.microsoft.com/office/drawing/2014/chartex" xmlns:cx1="http://schemas.microsoft.com/office/drawing/2015/9/8/chartex" xmlns:cx2="http://schemas.microsoft.com/office/drawing/2015/10/21/chartex" xmlns:cx3="http://schemas.microsoft.com/office/drawing/2016/5/9/chartex" xmlns:cx4="http://schemas.microsoft.com/office/drawing/2016/5/10/chartex" xmlns:cx5="http://schemas.microsoft.com/office/drawing/2016/5/11/chartex" xmlns:cx6="http://schemas.microsoft.com/office/drawing/2016/5/12/chartex" xmlns:cx7="http://schemas.microsoft.com/office/drawing/2016/5/13/chartex" xmlns:cx8="http://schemas.microsoft.com/office/drawing/2016/5/14/chartex" xmlns:mc="http://schemas.openxmlformats.org/markup-compatibility/2006" xmlns:aink="http://schemas.microsoft.com/office/drawing/2016/ink" xmlns:am3d="http://schemas.microsoft.com/office/drawing/2017/model3d" xmlns:o="urn:schemas-microsoft-com:office:office" xmlns:oel="http://schemas.microsoft.com/office/2019/extlst" xmlns:r="http://schemas.openxmlformats.org/officeDocument/2006/relationships" xmlns:m="http://schemas.openxmlformats.org/officeDocument/2006/math" xmlns:v="urn:schemas-microsoft-com:vml" xmlns:wp14="http://schemas.microsoft.com/office/word/2010/wordprocessingDrawing" xmlns:wp="http://schemas.openxmlformats.org/drawingml/2006/wordprocessingDrawing" xmlns:w10="urn:schemas-microsoft-com:office:word" xmlns:w="http://schemas.openxmlformats.org/wordprocessingml/2006/main" xmlns:w14="http://schemas.microsoft.com/office/word/2010/wordml" xmlns:w15="http://schemas.microsoft.com/office/word/2012/wordml" xmlns:w16cex="http://schemas.microsoft.com/office/word/2018/wordml/cex" xmlns:w16cid="http://schemas.microsoft.com/office/word/2016/wordml/cid" xmlns:w16="http://schemas.microsoft.com/office/word/2018/wordml" xmlns:w16du="http://schemas.microsoft.com/office/word/2023/wordml/word16du" xmlns:w16sdtdh="http://schemas.microsoft.com/office/word/2020/wordml/sdtdatahash" xmlns:w16se="http://schemas.microsoft.com/office/word/2015/wordml/symex" xmlns:wpg="http://schemas.microsoft.com/office/word/2010/wordprocessingGroup" xmlns:wpi="http://schemas.microsoft.com/office/word/2010/wordprocessingInk" xmlns:wne="http://schemas.microsoft.com/office/word/2006/wordml" xmlns:wps="http://schemas.microsoft.com/office/word/2010/wordprocessingShape" mc:Ignorable="w14 w15 w16se w16cid w16 w16cex w16sdtdh w16du wp14">
+<w:numbering xmlns:wpc="http://schemas.microsoft.com/office/word/2010/wordprocessingCanvas" xmlns:cx="http://schemas.microsoft.com/office/drawing/2014/chartex" xmlns:cx1="http://schemas.microsoft.com/office/drawing/2015/9/8/chartex" xmlns:cx2="http://schemas.microsoft.com/office/drawing/2015/10/21/chartex" xmlns:cx3="http://schemas.microsoft.com/office/drawing/2016/5/9/chartex" xmlns:cx4="http://schemas.microsoft.com/office/drawing/2016/5/10/chartex" xmlns:cx5="http://schemas.microsoft.com/office/drawing/2016/5/11/chartex" xmlns:cx6="http://schemas.microsoft.com/office/drawing/2016/5/12/chartex" xmlns:cx7="http://schemas.microsoft.com/office/drawing/2016/5/13/chartex" xmlns:cx8="http://schemas.microsoft.com/office/drawing/2016/5/14/chartex" xmlns:mc="http://schemas.openxmlformats.org/markup-compatibility/2006" xmlns:aink="http://schemas.microsoft.com/office/drawing/2016/ink" xmlns:am3d="http://schemas.microsoft.com/office/drawing/2017/model3d" xmlns:o="urn:schemas-microsoft-com:office:office" xmlns:r="http://schemas.openxmlformats.org/officeDocument/2006/relationships" xmlns:m="http://schemas.openxmlformats.org/officeDocument/2006/math" xmlns:v="urn:schemas-microsoft-com:vml" xmlns:wp14="http://schemas.microsoft.com/office/word/2010/wordprocessingDrawing" xmlns:wp="http://schemas.openxmlformats.org/drawingml/2006/wordprocessingDrawing" xmlns:w10="urn:schemas-microsoft-com:office:word" xmlns:w="http://schemas.openxmlformats.org/wordprocessingml/2006/main" xmlns:w14="http://schemas.microsoft.com/office/word/2010/wordml" xmlns:w15="http://schemas.microsoft.com/office/word/2012/wordml" xmlns:w16cex="http://schemas.microsoft.com/office/word/2018/wordml/cex" xmlns:w16cid="http://schemas.microsoft.com/office/word/2016/wordml/cid" xmlns:w16="http://schemas.microsoft.com/office/word/2018/wordml" xmlns:w16sdtdh="http://schemas.microsoft.com/office/word/2020/wordml/sdtdatahash" xmlns:w16se="http://schemas.microsoft.com/office/word/2015/wordml/symex" xmlns:wpg="http://schemas.microsoft.com/office/word/2010/wordprocessingGroup" xmlns:wpi="http://schemas.microsoft.com/office/word/2010/wordprocessingInk" xmlns:wne="http://schemas.microsoft.com/office/word/2006/wordml" xmlns:wps="http://schemas.microsoft.com/office/word/2010/wordprocessingShape" mc:Ignorable="w14 w15 w16se w16cid w16 w16cex w16sdtdh wp14">
+  <w:numPicBullet w:numPicBulletId="0">
+    <w:pict>
+      <v:rect id="_x0000_i1167" style="width:0;height:1.5pt" o:hralign="center" o:bullet="t" o:hrstd="t" o:hr="t" fillcolor="#a0a0a0" stroked="f"/>
+    </w:pict>
+  </w:numPicBullet>
   <w:abstractNum w:abstractNumId="0" w15:restartNumberingAfterBreak="0">
     <w:nsid w:val="14B10A37"/>
     <w:multiLevelType w:val="multilevel"/>
@@ -1407,20 +1836,198 @@
       </w:rPr>
     </w:lvl>
   </w:abstractNum>
-  <w:num w:numId="1" w16cid:durableId="1110588771">
+  <w:abstractNum w:abstractNumId="3" w15:restartNumberingAfterBreak="0">
+    <w:nsid w:val="78E83FE8"/>
+    <w:multiLevelType w:val="hybridMultilevel"/>
+    <w:tmpl w:val="C1266D40"/>
+    <w:lvl w:ilvl="0" w:tplc="4009000F">
+      <w:start w:val="1"/>
+      <w:numFmt w:val="decimal"/>
+      <w:lvlText w:val="%1."/>
+      <w:lvlJc w:val="left"/>
+      <w:pPr>
+        <w:ind w:left="720" w:hanging="360"/>
+      </w:pPr>
+    </w:lvl>
+    <w:lvl w:ilvl="1" w:tplc="40090019" w:tentative="1">
+      <w:start w:val="1"/>
+      <w:numFmt w:val="lowerLetter"/>
+      <w:lvlText w:val="%2."/>
+      <w:lvlJc w:val="left"/>
+      <w:pPr>
+        <w:ind w:left="1440" w:hanging="360"/>
+      </w:pPr>
+    </w:lvl>
+    <w:lvl w:ilvl="2" w:tplc="4009001B" w:tentative="1">
+      <w:start w:val="1"/>
+      <w:numFmt w:val="lowerRoman"/>
+      <w:lvlText w:val="%3."/>
+      <w:lvlJc w:val="right"/>
+      <w:pPr>
+        <w:ind w:left="2160" w:hanging="180"/>
+      </w:pPr>
+    </w:lvl>
+    <w:lvl w:ilvl="3" w:tplc="4009000F" w:tentative="1">
+      <w:start w:val="1"/>
+      <w:numFmt w:val="decimal"/>
+      <w:lvlText w:val="%4."/>
+      <w:lvlJc w:val="left"/>
+      <w:pPr>
+        <w:ind w:left="2880" w:hanging="360"/>
+      </w:pPr>
+    </w:lvl>
+    <w:lvl w:ilvl="4" w:tplc="40090019" w:tentative="1">
+      <w:start w:val="1"/>
+      <w:numFmt w:val="lowerLetter"/>
+      <w:lvlText w:val="%5."/>
+      <w:lvlJc w:val="left"/>
+      <w:pPr>
+        <w:ind w:left="3600" w:hanging="360"/>
+      </w:pPr>
+    </w:lvl>
+    <w:lvl w:ilvl="5" w:tplc="4009001B" w:tentative="1">
+      <w:start w:val="1"/>
+      <w:numFmt w:val="lowerRoman"/>
+      <w:lvlText w:val="%6."/>
+      <w:lvlJc w:val="right"/>
+      <w:pPr>
+        <w:ind w:left="4320" w:hanging="180"/>
+      </w:pPr>
+    </w:lvl>
+    <w:lvl w:ilvl="6" w:tplc="4009000F" w:tentative="1">
+      <w:start w:val="1"/>
+      <w:numFmt w:val="decimal"/>
+      <w:lvlText w:val="%7."/>
+      <w:lvlJc w:val="left"/>
+      <w:pPr>
+        <w:ind w:left="5040" w:hanging="360"/>
+      </w:pPr>
+    </w:lvl>
+    <w:lvl w:ilvl="7" w:tplc="40090019" w:tentative="1">
+      <w:start w:val="1"/>
+      <w:numFmt w:val="lowerLetter"/>
+      <w:lvlText w:val="%8."/>
+      <w:lvlJc w:val="left"/>
+      <w:pPr>
+        <w:ind w:left="5760" w:hanging="360"/>
+      </w:pPr>
+    </w:lvl>
+    <w:lvl w:ilvl="8" w:tplc="4009001B" w:tentative="1">
+      <w:start w:val="1"/>
+      <w:numFmt w:val="lowerRoman"/>
+      <w:lvlText w:val="%9."/>
+      <w:lvlJc w:val="right"/>
+      <w:pPr>
+        <w:ind w:left="6480" w:hanging="180"/>
+      </w:pPr>
+    </w:lvl>
+  </w:abstractNum>
+  <w:abstractNum w:abstractNumId="4" w15:restartNumberingAfterBreak="0">
+    <w:nsid w:val="7EB40B16"/>
+    <w:multiLevelType w:val="hybridMultilevel"/>
+    <w:tmpl w:val="1CA65DB4"/>
+    <w:lvl w:ilvl="0" w:tplc="4009000F">
+      <w:start w:val="1"/>
+      <w:numFmt w:val="decimal"/>
+      <w:lvlText w:val="%1."/>
+      <w:lvlJc w:val="left"/>
+      <w:pPr>
+        <w:ind w:left="720" w:hanging="360"/>
+      </w:pPr>
+    </w:lvl>
+    <w:lvl w:ilvl="1" w:tplc="40090019" w:tentative="1">
+      <w:start w:val="1"/>
+      <w:numFmt w:val="lowerLetter"/>
+      <w:lvlText w:val="%2."/>
+      <w:lvlJc w:val="left"/>
+      <w:pPr>
+        <w:ind w:left="1440" w:hanging="360"/>
+      </w:pPr>
+    </w:lvl>
+    <w:lvl w:ilvl="2" w:tplc="4009001B" w:tentative="1">
+      <w:start w:val="1"/>
+      <w:numFmt w:val="lowerRoman"/>
+      <w:lvlText w:val="%3."/>
+      <w:lvlJc w:val="right"/>
+      <w:pPr>
+        <w:ind w:left="2160" w:hanging="180"/>
+      </w:pPr>
+    </w:lvl>
+    <w:lvl w:ilvl="3" w:tplc="4009000F" w:tentative="1">
+      <w:start w:val="1"/>
+      <w:numFmt w:val="decimal"/>
+      <w:lvlText w:val="%4."/>
+      <w:lvlJc w:val="left"/>
+      <w:pPr>
+        <w:ind w:left="2880" w:hanging="360"/>
+      </w:pPr>
+    </w:lvl>
+    <w:lvl w:ilvl="4" w:tplc="40090019" w:tentative="1">
+      <w:start w:val="1"/>
+      <w:numFmt w:val="lowerLetter"/>
+      <w:lvlText w:val="%5."/>
+      <w:lvlJc w:val="left"/>
+      <w:pPr>
+        <w:ind w:left="3600" w:hanging="360"/>
+      </w:pPr>
+    </w:lvl>
+    <w:lvl w:ilvl="5" w:tplc="4009001B" w:tentative="1">
+      <w:start w:val="1"/>
+      <w:numFmt w:val="lowerRoman"/>
+      <w:lvlText w:val="%6."/>
+      <w:lvlJc w:val="right"/>
+      <w:pPr>
+        <w:ind w:left="4320" w:hanging="180"/>
+      </w:pPr>
+    </w:lvl>
+    <w:lvl w:ilvl="6" w:tplc="4009000F" w:tentative="1">
+      <w:start w:val="1"/>
+      <w:numFmt w:val="decimal"/>
+      <w:lvlText w:val="%7."/>
+      <w:lvlJc w:val="left"/>
+      <w:pPr>
+        <w:ind w:left="5040" w:hanging="360"/>
+      </w:pPr>
+    </w:lvl>
+    <w:lvl w:ilvl="7" w:tplc="40090019" w:tentative="1">
+      <w:start w:val="1"/>
+      <w:numFmt w:val="lowerLetter"/>
+      <w:lvlText w:val="%8."/>
+      <w:lvlJc w:val="left"/>
+      <w:pPr>
+        <w:ind w:left="5760" w:hanging="360"/>
+      </w:pPr>
+    </w:lvl>
+    <w:lvl w:ilvl="8" w:tplc="4009001B" w:tentative="1">
+      <w:start w:val="1"/>
+      <w:numFmt w:val="lowerRoman"/>
+      <w:lvlText w:val="%9."/>
+      <w:lvlJc w:val="right"/>
+      <w:pPr>
+        <w:ind w:left="6480" w:hanging="180"/>
+      </w:pPr>
+    </w:lvl>
+  </w:abstractNum>
+  <w:num w:numId="1">
     <w:abstractNumId w:val="0"/>
   </w:num>
-  <w:num w:numId="2" w16cid:durableId="1661538099">
+  <w:num w:numId="2">
     <w:abstractNumId w:val="2"/>
   </w:num>
-  <w:num w:numId="3" w16cid:durableId="1511331263">
+  <w:num w:numId="3">
     <w:abstractNumId w:val="1"/>
+  </w:num>
+  <w:num w:numId="4">
+    <w:abstractNumId w:val="3"/>
+  </w:num>
+  <w:num w:numId="5">
+    <w:abstractNumId w:val="4"/>
   </w:num>
 </w:numbering>
 </file>
 
 <file path=word/styles.xml><?xml version="1.0" encoding="utf-8"?>
-<w:styles xmlns:mc="http://schemas.openxmlformats.org/markup-compatibility/2006" xmlns:r="http://schemas.openxmlformats.org/officeDocument/2006/relationships" xmlns:w="http://schemas.openxmlformats.org/wordprocessingml/2006/main" xmlns:w14="http://schemas.microsoft.com/office/word/2010/wordml" xmlns:w15="http://schemas.microsoft.com/office/word/2012/wordml" xmlns:w16cex="http://schemas.microsoft.com/office/word/2018/wordml/cex" xmlns:w16cid="http://schemas.microsoft.com/office/word/2016/wordml/cid" xmlns:w16="http://schemas.microsoft.com/office/word/2018/wordml" xmlns:w16du="http://schemas.microsoft.com/office/word/2023/wordml/word16du" xmlns:w16sdtdh="http://schemas.microsoft.com/office/word/2020/wordml/sdtdatahash" xmlns:w16se="http://schemas.microsoft.com/office/word/2015/wordml/symex" mc:Ignorable="w14 w15 w16se w16cid w16 w16cex w16sdtdh w16du">
+<w:styles xmlns:mc="http://schemas.openxmlformats.org/markup-compatibility/2006" xmlns:r="http://schemas.openxmlformats.org/officeDocument/2006/relationships" xmlns:w="http://schemas.openxmlformats.org/wordprocessingml/2006/main" xmlns:w14="http://schemas.microsoft.com/office/word/2010/wordml" xmlns:w15="http://schemas.microsoft.com/office/word/2012/wordml" xmlns:w16cex="http://schemas.microsoft.com/office/word/2018/wordml/cex" xmlns:w16cid="http://schemas.microsoft.com/office/word/2016/wordml/cid" xmlns:w16="http://schemas.microsoft.com/office/word/2018/wordml" xmlns:w16sdtdh="http://schemas.microsoft.com/office/word/2020/wordml/sdtdatahash" xmlns:w16se="http://schemas.microsoft.com/office/word/2015/wordml/symex" mc:Ignorable="w14 w15 w16se w16cid w16 w16cex w16sdtdh">
   <w:docDefaults>
     <w:rPrDefault>
       <w:rPr>
@@ -1823,6 +2430,7 @@
   <w:style w:type="character" w:default="1" w:styleId="DefaultParagraphFont">
     <w:name w:val="Default Paragraph Font"/>
     <w:uiPriority w:val="1"/>
+    <w:semiHidden/>
     <w:unhideWhenUsed/>
   </w:style>
   <w:style w:type="table" w:default="1" w:styleId="TableNormal">
@@ -1868,6 +2476,17 @@
       <w:color w:val="605E5C"/>
       <w:shd w:val="clear" w:color="auto" w:fill="E1DFDD"/>
     </w:rPr>
+  </w:style>
+  <w:style w:type="paragraph" w:styleId="ListParagraph">
+    <w:name w:val="List Paragraph"/>
+    <w:basedOn w:val="Normal"/>
+    <w:uiPriority w:val="34"/>
+    <w:qFormat/>
+    <w:rsid w:val="00F24973"/>
+    <w:pPr>
+      <w:ind w:left="720"/>
+      <w:contextualSpacing/>
+    </w:pPr>
   </w:style>
 </w:styles>
 </file>

</xml_diff>